<commit_message>
ogranicenje na 40 karaktera
</commit_message>
<xml_diff>
--- a/public_html/site/adresnice_a4.docx
+++ b/public_html/site/adresnice_a4.docx
@@ -51,6 +51,12 @@
             </w:r>
           </w:p>
           <w:p>
+            <w:pPr>
+              <w:rPr>
+                <w:sz w:val="22"/>
+                <w:szCs w:val="22"/>
+              </w:rPr>
+            </w:pPr>
             <w:r>
               <w:rPr>
                 <w:b/>
@@ -103,13 +109,6 @@
                 <w:szCs w:val="22"/>
               </w:rPr>
               <w:br/>
-            </w:r>
-            <w:r>
-              <w:rPr>
-                <w:sz w:val="22"/>
-                <w:szCs w:val="22"/>
-              </w:rPr>
-              <w:br/>
               <w:t>${TelefonKompanije1}</w:t>
             </w:r>
             <w:r>
@@ -128,13 +127,6 @@
             </w:r>
             <w:r>
               <w:rPr>
-                <w:sz w:val="22"/>
-                <w:szCs w:val="22"/>
-              </w:rPr>
-              <w:br/>
-            </w:r>
-            <w:r>
-              <w:rPr>
                 <w:b/>
                 <w:sz w:val="22"/>
                 <w:szCs w:val="22"/>
@@ -235,13 +227,6 @@
               </w:rPr>
               <w:br/>
               <w:t>${Sadrzaj1}</w:t>
-            </w:r>
-            <w:r>
-              <w:rPr>
-                <w:sz w:val="22"/>
-                <w:szCs w:val="22"/>
-              </w:rPr>
-              <w:br/>
             </w:r>
             <w:r>
               <w:rPr>
@@ -420,6 +405,12 @@
             </w:r>
           </w:p>
           <w:p>
+            <w:pPr>
+              <w:rPr>
+                <w:sz w:val="22"/>
+                <w:szCs w:val="22"/>
+              </w:rPr>
+            </w:pPr>
             <w:r>
               <w:rPr>
                 <w:b/>
@@ -442,7 +433,14 @@
                 <w:szCs w:val="22"/>
               </w:rPr>
               <w:br/>
-              <w:t>${Kompanija3}</w:t>
+              <w:t>${</w:t>
+            </w:r>
+            <w:r>
+              <w:rPr>
+                <w:sz w:val="22"/>
+                <w:szCs w:val="22"/>
+              </w:rPr>
+              <w:t>Kompanija3}</w:t>
             </w:r>
             <w:r>
               <w:rPr>
@@ -458,13 +456,6 @@
                 <w:szCs w:val="22"/>
               </w:rPr>
               <w:br/>
-            </w:r>
-            <w:r>
-              <w:rPr>
-                <w:sz w:val="22"/>
-                <w:szCs w:val="22"/>
-              </w:rPr>
-              <w:br/>
               <w:t>${TelefonKompanije3</w:t>
             </w:r>
             <w:r>
@@ -490,13 +481,6 @@
             </w:r>
             <w:r>
               <w:rPr>
-                <w:sz w:val="22"/>
-                <w:szCs w:val="22"/>
-              </w:rPr>
-              <w:br/>
-            </w:r>
-            <w:r>
-              <w:rPr>
                 <w:b/>
                 <w:sz w:val="22"/>
                 <w:szCs w:val="22"/>
@@ -592,13 +576,6 @@
                 <w:szCs w:val="22"/>
               </w:rPr>
               <w:br/>
-            </w:r>
-            <w:r>
-              <w:rPr>
-                <w:sz w:val="22"/>
-                <w:szCs w:val="22"/>
-              </w:rPr>
-              <w:br/>
               <w:t>${Otkupnina3</w:t>
             </w:r>
             <w:r>
@@ -689,8 +666,6 @@
               </w:rPr>
               <w:t>${TELOGO3</w:t>
             </w:r>
-            <w:bookmarkStart w:id="0" w:name="_GoBack"/>
-            <w:bookmarkEnd w:id="0"/>
             <w:r>
               <w:rPr>
                 <w:noProof/>
@@ -740,6 +715,16 @@
             <w:pPr>
               <w:jc w:val="center"/>
             </w:pPr>
+          </w:p>
+          <w:p>
+            <w:pPr>
+              <w:jc w:val="center"/>
+            </w:pPr>
+          </w:p>
+          <w:p>
+            <w:pPr>
+              <w:jc w:val="center"/>
+            </w:pPr>
             <w:r>
               <w:rPr>
                 <w:noProof/>
@@ -787,7 +772,14 @@
                 <w:szCs w:val="22"/>
               </w:rPr>
               <w:br/>
-              <w:t>${Kompanija2}</w:t>
+              <w:t>${</w:t>
+            </w:r>
+            <w:r>
+              <w:rPr>
+                <w:sz w:val="22"/>
+                <w:szCs w:val="22"/>
+              </w:rPr>
+              <w:t>Kompanija2}</w:t>
             </w:r>
             <w:r>
               <w:rPr>
@@ -803,13 +795,6 @@
                 <w:szCs w:val="22"/>
               </w:rPr>
               <w:br/>
-            </w:r>
-            <w:r>
-              <w:rPr>
-                <w:sz w:val="22"/>
-                <w:szCs w:val="22"/>
-              </w:rPr>
-              <w:br/>
               <w:t>${TelefonKompanije2</w:t>
             </w:r>
             <w:r>
@@ -835,13 +820,6 @@
             </w:r>
             <w:r>
               <w:rPr>
-                <w:sz w:val="22"/>
-                <w:szCs w:val="22"/>
-              </w:rPr>
-              <w:br/>
-            </w:r>
-            <w:r>
-              <w:rPr>
                 <w:b/>
                 <w:sz w:val="22"/>
                 <w:szCs w:val="22"/>
@@ -943,13 +921,6 @@
               </w:rPr>
               <w:br/>
               <w:t>${Sadrzaj2}</w:t>
-            </w:r>
-            <w:r>
-              <w:rPr>
-                <w:sz w:val="22"/>
-                <w:szCs w:val="22"/>
-              </w:rPr>
-              <w:br/>
             </w:r>
             <w:r>
               <w:rPr>
@@ -1088,6 +1059,18 @@
             <w:pPr>
               <w:jc w:val="center"/>
             </w:pPr>
+          </w:p>
+          <w:p>
+            <w:pPr>
+              <w:jc w:val="center"/>
+            </w:pPr>
+            <w:bookmarkStart w:id="0" w:name="_GoBack"/>
+            <w:bookmarkEnd w:id="0"/>
+          </w:p>
+          <w:p>
+            <w:pPr>
+              <w:jc w:val="center"/>
+            </w:pPr>
             <w:r>
               <w:rPr>
                 <w:noProof/>
@@ -1118,7 +1101,14 @@
                 <w:szCs w:val="22"/>
               </w:rPr>
               <w:br/>
-              <w:t>${Kompanija4}</w:t>
+              <w:t>${</w:t>
+            </w:r>
+            <w:r>
+              <w:rPr>
+                <w:sz w:val="22"/>
+                <w:szCs w:val="22"/>
+              </w:rPr>
+              <w:t>Kompanija4}</w:t>
             </w:r>
             <w:r>
               <w:rPr>
@@ -1134,13 +1124,6 @@
                 <w:szCs w:val="22"/>
               </w:rPr>
               <w:br/>
-            </w:r>
-            <w:r>
-              <w:rPr>
-                <w:sz w:val="22"/>
-                <w:szCs w:val="22"/>
-              </w:rPr>
-              <w:br/>
               <w:t>${TelefonKompanije4}</w:t>
             </w:r>
             <w:r>
@@ -1159,13 +1142,6 @@
             </w:r>
             <w:r>
               <w:rPr>
-                <w:sz w:val="22"/>
-                <w:szCs w:val="22"/>
-              </w:rPr>
-              <w:br/>
-            </w:r>
-            <w:r>
-              <w:rPr>
                 <w:b/>
                 <w:sz w:val="22"/>
                 <w:szCs w:val="22"/>
@@ -1232,13 +1208,6 @@
               </w:rPr>
               <w:br/>
               <w:t>${Sadrzaj4}</w:t>
-            </w:r>
-            <w:r>
-              <w:rPr>
-                <w:sz w:val="22"/>
-                <w:szCs w:val="22"/>
-              </w:rPr>
-              <w:br/>
             </w:r>
             <w:r>
               <w:rPr>
@@ -1338,7 +1307,20 @@
     </w:tbl>
     <w:p>
       <w:pPr>
-        <w:spacing w:line="276" w:lineRule="auto"/>
+        <w:spacing w:after="0" w:line="276" w:lineRule="auto"/>
+      </w:pPr>
+      <w:r>
+        <w:br w:type="page"/>
+      </w:r>
+    </w:p>
+    <w:p>
+      <w:pPr>
+        <w:spacing w:after="0" w:line="276" w:lineRule="auto"/>
+      </w:pPr>
+    </w:p>
+    <w:p>
+      <w:pPr>
+        <w:spacing w:after="0" w:line="276" w:lineRule="auto"/>
       </w:pPr>
       <w:r>
         <w:t>${/block}</w:t>

</xml_diff>